<commit_message>
Minor change in Comprehensive Project Plan.
</commit_message>
<xml_diff>
--- a/site/Documentation/Comprehensive Project Plan.docx
+++ b/site/Documentation/Comprehensive Project Plan.docx
@@ -55,13 +55,19 @@
         <w:rPr>
           <w:b/>
         </w:rPr>
-        <w:t>w.17: Window Handler</w:t>
-      </w:r>
-      <w:r>
-        <w:rPr>
-          <w:b/>
-        </w:rPr>
-        <w:t xml:space="preserve"> and Board Menu.</w:t>
+        <w:t xml:space="preserve">w.17: </w:t>
+      </w:r>
+      <w:r>
+        <w:rPr>
+          <w:b/>
+        </w:rPr>
+        <w:t>Message Service</w:t>
+      </w:r>
+      <w:r>
+        <w:rPr>
+          <w:b/>
+        </w:rPr>
+        <w:t>.</w:t>
       </w:r>
     </w:p>
     <w:p>
@@ -111,7 +117,19 @@
         <w:rPr>
           <w:b/>
         </w:rPr>
-        <w:t xml:space="preserve"> Message Service.</w:t>
+        <w:t xml:space="preserve"> </w:t>
+      </w:r>
+      <w:r>
+        <w:rPr>
+          <w:b/>
+        </w:rPr>
+        <w:t>Window Handler and Board Menu</w:t>
+      </w:r>
+      <w:r>
+        <w:rPr>
+          <w:b/>
+        </w:rPr>
+        <w:t>.</w:t>
       </w:r>
     </w:p>
     <w:p>
@@ -136,15 +154,7 @@
         <w:rPr>
           <w:b/>
         </w:rPr>
-        <w:t xml:space="preserve"> Application Nav</w:t>
-      </w:r>
-      <w:bookmarkStart w:id="0" w:name="_GoBack"/>
-      <w:bookmarkEnd w:id="0"/>
-      <w:r>
-        <w:rPr>
-          <w:b/>
-        </w:rPr>
-        <w:t xml:space="preserve"> and general information about me + contact form.</w:t>
+        <w:t xml:space="preserve"> Application Nav and general information about me + contact form.</w:t>
       </w:r>
     </w:p>
     <w:p>
@@ -169,7 +179,13 @@
         <w:rPr>
           <w:b/>
         </w:rPr>
-        <w:t xml:space="preserve"> Contact form</w:t>
+        <w:t xml:space="preserve"> </w:t>
+      </w:r>
+      <w:r>
+        <w:rPr>
+          <w:b/>
+        </w:rPr>
+        <w:t>Navigation and design</w:t>
       </w:r>
       <w:r>
         <w:rPr>
@@ -215,7 +231,21 @@
         <w:rPr>
           <w:b/>
         </w:rPr>
-        <w:t xml:space="preserve"> Memory Game.</w:t>
+        <w:t xml:space="preserve"> </w:t>
+      </w:r>
+      <w:r>
+        <w:rPr>
+          <w:b/>
+        </w:rPr>
+        <w:t>Navigation and design</w:t>
+      </w:r>
+      <w:bookmarkStart w:id="0" w:name="_GoBack"/>
+      <w:bookmarkEnd w:id="0"/>
+      <w:r>
+        <w:rPr>
+          <w:b/>
+        </w:rPr>
+        <w:t>.</w:t>
       </w:r>
     </w:p>
     <w:p>

</xml_diff>

<commit_message>
Ran test cases on contact form.
</commit_message>
<xml_diff>
--- a/site/Documentation/Comprehensive Project Plan.docx
+++ b/site/Documentation/Comprehensive Project Plan.docx
@@ -36,6 +36,12 @@
         <w:rPr>
           <w:b/>
         </w:rPr>
+        <w:t xml:space="preserve"> + set up test suite</w:t>
+      </w:r>
+      <w:r>
+        <w:rPr>
+          <w:b/>
+        </w:rPr>
         <w:t>.</w:t>
       </w:r>
     </w:p>
@@ -61,6 +67,12 @@
         <w:rPr>
           <w:b/>
         </w:rPr>
+        <w:t xml:space="preserve">DB Implementation and hosting + REST backend + </w:t>
+      </w:r>
+      <w:r>
+        <w:rPr>
+          <w:b/>
+        </w:rPr>
         <w:t>Message Service</w:t>
       </w:r>
       <w:r>
@@ -92,7 +104,25 @@
         <w:rPr>
           <w:b/>
         </w:rPr>
-        <w:t>Service.</w:t>
+        <w:t>Service</w:t>
+      </w:r>
+      <w:r>
+        <w:rPr>
+          <w:b/>
+        </w:rPr>
+        <w:t xml:space="preserve"> (Chat)</w:t>
+      </w:r>
+      <w:r>
+        <w:rPr>
+          <w:b/>
+        </w:rPr>
+        <w:t xml:space="preserve"> + try unit testing</w:t>
+      </w:r>
+      <w:r>
+        <w:rPr>
+          <w:b/>
+        </w:rPr>
+        <w:t>.</w:t>
       </w:r>
     </w:p>
     <w:p>
@@ -123,7 +153,7 @@
         <w:rPr>
           <w:b/>
         </w:rPr>
-        <w:t>Window Handler and Board Menu</w:t>
+        <w:t>Implementing socket.io</w:t>
       </w:r>
       <w:r>
         <w:rPr>
@@ -154,7 +184,27 @@
         <w:rPr>
           <w:b/>
         </w:rPr>
-        <w:t xml:space="preserve"> Application Nav and general information about me + contact form.</w:t>
+        <w:t xml:space="preserve"> Application Nav, design (mobile first) </w:t>
+      </w:r>
+      <w:bookmarkStart w:id="0" w:name="_GoBack"/>
+      <w:bookmarkEnd w:id="0"/>
+      <w:r>
+        <w:rPr>
+          <w:b/>
+        </w:rPr>
+        <w:t>+ contact form</w:t>
+      </w:r>
+      <w:r>
+        <w:rPr>
+          <w:b/>
+        </w:rPr>
+        <w:t xml:space="preserve"> + testing</w:t>
+      </w:r>
+      <w:r>
+        <w:rPr>
+          <w:b/>
+        </w:rPr>
+        <w:t>.</w:t>
       </w:r>
     </w:p>
     <w:p>
@@ -185,7 +235,49 @@
         <w:rPr>
           <w:b/>
         </w:rPr>
-        <w:t>Navigation and design</w:t>
+        <w:t>Navigation</w:t>
+      </w:r>
+      <w:r>
+        <w:rPr>
+          <w:b/>
+        </w:rPr>
+        <w:t>,</w:t>
+      </w:r>
+      <w:r>
+        <w:rPr>
+          <w:b/>
+        </w:rPr>
+        <w:t xml:space="preserve"> </w:t>
+      </w:r>
+      <w:r>
+        <w:rPr>
+          <w:b/>
+        </w:rPr>
+        <w:t>Backbone History</w:t>
+      </w:r>
+      <w:r>
+        <w:rPr>
+          <w:b/>
+        </w:rPr>
+        <w:t>,</w:t>
+      </w:r>
+      <w:r>
+        <w:rPr>
+          <w:b/>
+        </w:rPr>
+        <w:t xml:space="preserve"> design</w:t>
+      </w:r>
+      <w:r>
+        <w:rPr>
+          <w:b/>
+        </w:rPr>
+        <w:t xml:space="preserve"> (mobile first)</w:t>
+      </w:r>
+      <w:r>
+        <w:rPr>
+          <w:b/>
+        </w:rPr>
+        <w:t xml:space="preserve"> + testing</w:t>
       </w:r>
       <w:r>
         <w:rPr>
@@ -237,10 +329,32 @@
         <w:rPr>
           <w:b/>
         </w:rPr>
-        <w:t>Navigation and design</w:t>
-      </w:r>
-      <w:bookmarkStart w:id="0" w:name="_GoBack"/>
-      <w:bookmarkEnd w:id="0"/>
+        <w:t xml:space="preserve">Remaining </w:t>
+      </w:r>
+      <w:r>
+        <w:rPr>
+          <w:b/>
+        </w:rPr>
+        <w:t xml:space="preserve">Bug fixes + </w:t>
+      </w:r>
+      <w:r>
+        <w:rPr>
+          <w:b/>
+        </w:rPr>
+        <w:t>design</w:t>
+      </w:r>
+      <w:r>
+        <w:rPr>
+          <w:b/>
+        </w:rPr>
+        <w:t xml:space="preserve"> (mobile first)</w:t>
+      </w:r>
+      <w:r>
+        <w:rPr>
+          <w:b/>
+        </w:rPr>
+        <w:t xml:space="preserve"> + testing</w:t>
+      </w:r>
       <w:r>
         <w:rPr>
           <w:b/>

</xml_diff>